<commit_message>
Adicionado github no ppt
</commit_message>
<xml_diff>
--- a/Docs/Documentação do Projeto.docx
+++ b/Docs/Documentação do Projeto.docx
@@ -1396,13 +1396,25 @@
         <w:rPr>
           <w:rFonts w:eastAsia="Times New Roman"/>
         </w:rPr>
-        <w:t>para realizar tarefas que anteriormente só eram feitas em agências bancárias tem crescido. Possibilitar usuários realizar</w:t>
+        <w:t>para realizar tarefas que anteriormente só eram</w:t>
       </w:r>
       <w:r>
         <w:rPr>
           <w:rFonts w:eastAsia="Times New Roman"/>
         </w:rPr>
-        <w:t>EM</w:t>
+        <w:t xml:space="preserve"> feitas em agências bancárias tê</w:t>
+      </w:r>
+      <w:r>
+        <w:rPr>
+          <w:rFonts w:eastAsia="Times New Roman"/>
+        </w:rPr>
+        <w:t>m crescido</w:t>
+      </w:r>
+      <w:r>
+        <w:rPr>
+          <w:rFonts w:eastAsia="Times New Roman"/>
+        </w:rPr>
+        <w:t>. Possibilitar que usuários realizem</w:t>
       </w:r>
       <w:r>
         <w:rPr>
@@ -1729,6 +1741,11 @@
         <w:t>metodologias para o desenvolvimento</w:t>
       </w:r>
       <w:bookmarkEnd w:id="3"/>
+    </w:p>
+    <w:p>
+      <w:pPr>
+        <w:pStyle w:val="Ttulo1"/>
+      </w:pPr>
     </w:p>
     <w:p>
       <w:r>
@@ -1820,7 +1837,7 @@
             <v:path o:extrusionok="f" gradientshapeok="t" o:connecttype="rect"/>
             <o:lock v:ext="edit" aspectratio="t"/>
           </v:shapetype>
-          <v:shape id="_x0000_i1025" type="#_x0000_t75" style="width:422.25pt;height:285pt">
+          <v:shape id="_x0000_i1025" type="#_x0000_t75" style="width:422.25pt;height:257.25pt">
             <v:imagedata r:id="rId8" o:title="Captura Sprint 3"/>
           </v:shape>
         </w:pict>
@@ -2179,98 +2196,96 @@
       <w:pPr>
         <w:jc w:val="center"/>
       </w:pPr>
-      <w:bookmarkStart w:id="9" w:name="_GoBack"/>
+    </w:p>
+    <w:p>
+      <w:pPr>
+        <w:pStyle w:val="Ttulo1"/>
+      </w:pPr>
+      <w:bookmarkStart w:id="9" w:name="_Toc526780524"/>
+      <w:r>
+        <w:t>7. Testes</w:t>
+      </w:r>
       <w:bookmarkEnd w:id="9"/>
     </w:p>
     <w:p>
       <w:pPr>
+        <w:rPr>
+          <w:rFonts w:eastAsia="Times New Roman"/>
+        </w:rPr>
+      </w:pPr>
+    </w:p>
+    <w:p>
+      <w:pPr>
+        <w:jc w:val="left"/>
+        <w:rPr>
+          <w:rFonts w:eastAsia="Times New Roman"/>
+        </w:rPr>
+      </w:pPr>
+      <w:r>
+        <w:rPr>
+          <w:rFonts w:eastAsia="Times New Roman"/>
+        </w:rPr>
+        <w:t>Testes de Unidade: é aquele que testa uma única unidade do sistema. Ele a testa de maneira isolada, geralmente simulando as prováveis dependências que aquela unidade tem.</w:t>
+      </w:r>
+    </w:p>
+    <w:p>
+      <w:pPr>
+        <w:jc w:val="left"/>
+        <w:rPr>
+          <w:rFonts w:eastAsia="Times New Roman"/>
+        </w:rPr>
+      </w:pPr>
+      <w:r>
+        <w:rPr>
+          <w:rFonts w:eastAsia="Times New Roman"/>
+        </w:rPr>
+        <w:t xml:space="preserve">Teste de integração: é aquele que testa a integração entre duas partes do seu sistema. Como exemplo podemos citar o teste na Classe ContaCorrenteDAO onde a mesma realiza uma interação com Banco de Dados. </w:t>
+      </w:r>
+    </w:p>
+    <w:p>
+      <w:pPr>
+        <w:jc w:val="left"/>
+        <w:rPr>
+          <w:rFonts w:eastAsia="Times New Roman"/>
+        </w:rPr>
+      </w:pPr>
+    </w:p>
+    <w:p>
+      <w:pPr>
+        <w:jc w:val="left"/>
+        <w:rPr>
+          <w:rFonts w:eastAsia="Times New Roman"/>
+        </w:rPr>
+      </w:pPr>
+      <w:r>
+        <w:rPr>
+          <w:rFonts w:eastAsia="Times New Roman"/>
+        </w:rPr>
+        <w:t>Teste de sistema: São testes que garantem que o sistema funciona como um todo. Nesta etapa foi utilizado testes manuais e exploratórios para garantir a funcionalidade do sistema.</w:t>
+      </w:r>
+    </w:p>
+    <w:p>
+      <w:pPr>
+        <w:jc w:val="left"/>
+        <w:rPr>
+          <w:rFonts w:eastAsia="Times New Roman"/>
+        </w:rPr>
+      </w:pPr>
+    </w:p>
+    <w:p>
+      <w:pPr>
         <w:pStyle w:val="Ttulo1"/>
       </w:pPr>
-      <w:bookmarkStart w:id="10" w:name="_Toc526780524"/>
-      <w:r>
-        <w:t>7. Testes</w:t>
+      <w:bookmarkStart w:id="10" w:name="_Toc526340651"/>
+      <w:bookmarkStart w:id="11" w:name="_Toc526780525"/>
+      <w:r>
+        <w:t>8</w:t>
+      </w:r>
+      <w:r>
+        <w:t>. Cronograma dos Releases e sprint backlog</w:t>
       </w:r>
       <w:bookmarkEnd w:id="10"/>
-    </w:p>
-    <w:p>
-      <w:pPr>
-        <w:rPr>
-          <w:rFonts w:eastAsia="Times New Roman"/>
-        </w:rPr>
-      </w:pPr>
-    </w:p>
-    <w:p>
-      <w:pPr>
-        <w:jc w:val="left"/>
-        <w:rPr>
-          <w:rFonts w:eastAsia="Times New Roman"/>
-        </w:rPr>
-      </w:pPr>
-      <w:r>
-        <w:rPr>
-          <w:rFonts w:eastAsia="Times New Roman"/>
-        </w:rPr>
-        <w:t>Testes de Unidade: é aquele que testa uma única unidade do sistema. Ele a testa de maneira isolada, geralmente simulando as prováveis dependências que aquela unidade tem.</w:t>
-      </w:r>
-    </w:p>
-    <w:p>
-      <w:pPr>
-        <w:jc w:val="left"/>
-        <w:rPr>
-          <w:rFonts w:eastAsia="Times New Roman"/>
-        </w:rPr>
-      </w:pPr>
-      <w:r>
-        <w:rPr>
-          <w:rFonts w:eastAsia="Times New Roman"/>
-        </w:rPr>
-        <w:t xml:space="preserve">Teste de integração: é aquele que testa a integração entre duas partes do seu sistema. Como exemplo podemos citar o teste na Classe ContaCorrenteDAO onde a mesma realiza uma interação com Banco de Dados. </w:t>
-      </w:r>
-    </w:p>
-    <w:p>
-      <w:pPr>
-        <w:jc w:val="left"/>
-        <w:rPr>
-          <w:rFonts w:eastAsia="Times New Roman"/>
-        </w:rPr>
-      </w:pPr>
-    </w:p>
-    <w:p>
-      <w:pPr>
-        <w:jc w:val="left"/>
-        <w:rPr>
-          <w:rFonts w:eastAsia="Times New Roman"/>
-        </w:rPr>
-      </w:pPr>
-      <w:r>
-        <w:rPr>
-          <w:rFonts w:eastAsia="Times New Roman"/>
-        </w:rPr>
-        <w:t>Teste de sistema: São testes que garantem que o sistema funciona como um todo. Nesta etapa foi utilizado testes manuais e exploratórios para garantir a funcionalidade do sistema.</w:t>
-      </w:r>
-    </w:p>
-    <w:p>
-      <w:pPr>
-        <w:jc w:val="left"/>
-        <w:rPr>
-          <w:rFonts w:eastAsia="Times New Roman"/>
-        </w:rPr>
-      </w:pPr>
-    </w:p>
-    <w:p>
-      <w:pPr>
-        <w:pStyle w:val="Ttulo1"/>
-      </w:pPr>
-      <w:bookmarkStart w:id="11" w:name="_Toc526340651"/>
-      <w:bookmarkStart w:id="12" w:name="_Toc526780525"/>
-      <w:r>
-        <w:t>8</w:t>
-      </w:r>
-      <w:r>
-        <w:t>. Cronograma dos Releases e sprint backlog</w:t>
-      </w:r>
       <w:bookmarkEnd w:id="11"/>
-      <w:bookmarkEnd w:id="12"/>
     </w:p>
     <w:p>
       <w:pPr>
@@ -2609,7 +2624,7 @@
       <w:pPr>
         <w:pStyle w:val="Ttulo1"/>
       </w:pPr>
-      <w:bookmarkStart w:id="13" w:name="_Toc526780526"/>
+      <w:bookmarkStart w:id="12" w:name="_Toc526780526"/>
       <w:r>
         <w:lastRenderedPageBreak/>
         <w:t>9</w:t>
@@ -2617,32 +2632,52 @@
       <w:r>
         <w:t>. retrospectiva do projeto</w:t>
       </w:r>
+      <w:bookmarkEnd w:id="12"/>
+    </w:p>
+    <w:p/>
+    <w:p>
+      <w:pPr>
+        <w:ind w:firstLine="708"/>
+      </w:pPr>
+      <w:r>
+        <w:t xml:space="preserve">Abstendo o Product Owner, os demais integrantes do time, puderam ter a primeira experiência profissional elaborando um </w:t>
+      </w:r>
+      <w:r>
+        <w:rPr>
+          <w:i/>
+        </w:rPr>
+        <w:t>software</w:t>
+      </w:r>
+      <w:r>
+        <w:t xml:space="preserve">, participando de uma equipe que trabalha concorrentemente. </w:t>
+      </w:r>
+    </w:p>
+    <w:p>
+      <w:pPr>
+        <w:ind w:firstLine="708"/>
+      </w:pPr>
+      <w:r>
+        <w:t>Ao concluir o projeto com funcionalidades a mais foi tido com</w:t>
+      </w:r>
+      <w:r>
+        <w:t>o</w:t>
+      </w:r>
+      <w:r>
+        <w:t xml:space="preserve"> aprendiza</w:t>
+      </w:r>
+      <w:r>
+        <w:t>do</w:t>
+      </w:r>
+      <w:r>
+        <w:t xml:space="preserve"> a importância da organização e planejamento, o qual</w:t>
+      </w:r>
+      <w:r>
+        <w:t>,</w:t>
+      </w:r>
+      <w:bookmarkStart w:id="13" w:name="_GoBack"/>
       <w:bookmarkEnd w:id="13"/>
-    </w:p>
-    <w:p/>
-    <w:p>
-      <w:pPr>
-        <w:ind w:firstLine="708"/>
-      </w:pPr>
-      <w:r>
-        <w:t xml:space="preserve">Abstendo o Product Owner, os demais integrantes do time, puderam ter a primeira experiência profissional elaborando um </w:t>
-      </w:r>
-      <w:r>
-        <w:rPr>
-          <w:i/>
-        </w:rPr>
-        <w:t>software</w:t>
-      </w:r>
-      <w:r>
-        <w:t xml:space="preserve">, participando de uma equipe que trabalha concorrentemente. </w:t>
-      </w:r>
-    </w:p>
-    <w:p>
-      <w:pPr>
-        <w:ind w:firstLine="708"/>
-      </w:pPr>
-      <w:r>
-        <w:t>Ao concluir o projeto com funcionalidades a mais foi tido com aprendizagem a importância da organização e planejamento, o qual por talvez falta de experiência não fora tão clara na hora de elicitar as tarefas e requisitos, que por algumas vezes era necessário particionar em tarefas menores para serem feitas por mais membros concorrentemente.</w:t>
+      <w:r>
+        <w:t xml:space="preserve"> por talvez falta de experiência não fora tão clara na hora de elicitar as tarefas e requisitos, que por algumas vezes era necessário particionar em tarefas menores para serem feitas por mais membros concorrentemente.</w:t>
       </w:r>
     </w:p>
     <w:p>
@@ -2765,7 +2800,7 @@
           <w:rPr>
             <w:noProof/>
           </w:rPr>
-          <w:t>7</w:t>
+          <w:t>9</w:t>
         </w:r>
         <w:r>
           <w:fldChar w:fldCharType="end"/>
@@ -6604,7 +6639,7 @@
 </file>
 
 <file path=customXml/itemProps1.xml><?xml version="1.0" encoding="utf-8"?>
-<ds:datastoreItem xmlns:ds="http://schemas.openxmlformats.org/officeDocument/2006/customXml" ds:itemID="{162A36A5-9469-48AA-8307-9BC1C46AD64B}">
+<ds:datastoreItem xmlns:ds="http://schemas.openxmlformats.org/officeDocument/2006/customXml" ds:itemID="{E1A3821E-C643-4B19-979C-69081A81E4BD}">
   <ds:schemaRefs>
     <ds:schemaRef ds:uri="http://schemas.openxmlformats.org/officeDocument/2006/bibliography"/>
   </ds:schemaRefs>

</xml_diff>